<commit_message>
Agregado Imagenes Popup Ajustes y Resolver Crucigrama - Doc Actualizado.
</commit_message>
<xml_diff>
--- a/Assets/FALTA/CRUCIGRAMA.docx
+++ b/Assets/FALTA/CRUCIGRAMA.docx
@@ -535,8 +535,88 @@
         </w:rPr>
         <w:t>*Problema en varias resoluciones. Quieren que se vea asi.</w:t>
       </w:r>
+      <w:r>
+        <w:rPr>
+          <w:rFonts w:ascii="Arial" w:hAnsi="Arial"/>
+          <w:color w:val="000000"/>
+          <w:sz w:val="20"/>
+          <w:szCs w:val="20"/>
+          <w:shd w:val="clear" w:color="auto" w:fill="FFFFFF"/>
+        </w:rPr>
+        <w:t xml:space="preserve"> Aspect Ratios : </w:t>
+      </w:r>
+      <w:r>
+        <w:rPr>
+          <w:rFonts w:ascii="Arial" w:hAnsi="Arial"/>
+          <w:color w:val="000000"/>
+          <w:sz w:val="20"/>
+          <w:szCs w:val="20"/>
+          <w:shd w:val="clear" w:color="auto" w:fill="FFFFFF"/>
+        </w:rPr>
+        <w:t>16:10 - 9:16</w:t>
+      </w:r>
+      <w:r>
+        <w:rPr>
+          <w:rFonts w:ascii="Arial" w:hAnsi="Arial"/>
+          <w:color w:val="000000"/>
+          <w:sz w:val="20"/>
+          <w:szCs w:val="20"/>
+          <w:shd w:val="clear" w:color="auto" w:fill="FFFFFF"/>
+        </w:rPr>
+        <w:t xml:space="preserve"> - </w:t>
+      </w:r>
+      <w:r>
+        <w:rPr>
+          <w:rFonts w:ascii="Arial" w:hAnsi="Arial"/>
+          <w:color w:val="000000"/>
+          <w:sz w:val="20"/>
+          <w:szCs w:val="20"/>
+          <w:shd w:val="clear" w:color="auto" w:fill="FFFFFF"/>
+        </w:rPr>
+        <w:t>3:4</w:t>
+      </w:r>
+      <w:r>
+        <w:rPr>
+          <w:rFonts w:ascii="Arial" w:hAnsi="Arial"/>
+          <w:color w:val="000000"/>
+          <w:sz w:val="20"/>
+          <w:szCs w:val="20"/>
+          <w:shd w:val="clear" w:color="auto" w:fill="FFFFFF"/>
+        </w:rPr>
+        <w:t xml:space="preserve"> -</w:t>
+      </w:r>
       <w:bookmarkStart w:id="0" w:name="_GoBack"/>
       <w:bookmarkEnd w:id="0"/>
+      <w:r>
+        <w:rPr>
+          <w:rFonts w:ascii="Arial" w:hAnsi="Arial"/>
+          <w:color w:val="000000"/>
+          <w:sz w:val="20"/>
+          <w:szCs w:val="20"/>
+          <w:shd w:val="clear" w:color="auto" w:fill="FFFFFF"/>
+        </w:rPr>
+        <w:t xml:space="preserve"> </w:t>
+      </w:r>
+      <w:r>
+        <w:rPr>
+          <w:rFonts w:ascii="Arial" w:hAnsi="Arial"/>
+          <w:color w:val="000000"/>
+          <w:sz w:val="20"/>
+          <w:szCs w:val="20"/>
+          <w:shd w:val="clear" w:color="auto" w:fill="FFFFFF"/>
+        </w:rPr>
+        <w:t>2:</w:t>
+      </w:r>
+      <w:r>
+        <w:rPr>
+          <w:rFonts w:ascii="Arial" w:hAnsi="Arial"/>
+          <w:color w:val="000000"/>
+          <w:sz w:val="20"/>
+          <w:szCs w:val="20"/>
+          <w:shd w:val="clear" w:color="auto" w:fill="FFFFFF"/>
+        </w:rPr>
+        <w:t xml:space="preserve">3 </w:t>
+      </w:r>
     </w:p>
     <w:p>
       <w:pPr>
@@ -1383,7 +1463,7 @@
 </file>
 
 <file path=customXml/itemProps1.xml><?xml version="1.0" encoding="utf-8"?>
-<ds:datastoreItem xmlns:ds="http://schemas.openxmlformats.org/officeDocument/2006/customXml" ds:itemID="{404512DF-DDC5-C246-97B5-F8F82BA5F361}">
+<ds:datastoreItem xmlns:ds="http://schemas.openxmlformats.org/officeDocument/2006/customXml" ds:itemID="{30480832-1EA4-3840-874D-5AEDA413925C}">
   <ds:schemaRefs>
     <ds:schemaRef ds:uri="http://schemas.openxmlformats.org/officeDocument/2006/bibliography"/>
   </ds:schemaRefs>

</xml_diff>

<commit_message>
Popup Ajustes - Popup Seleccion Crucigrama - Borrado SDK Push
Popup Ajustes - Popup Seleccion Crucigrama - Borrado SDK Push
</commit_message>
<xml_diff>
--- a/Assets/FALTA/CRUCIGRAMA.docx
+++ b/Assets/FALTA/CRUCIGRAMA.docx
@@ -1,6 +1,6 @@
 
 <file path=word/document.xml><?xml version="1.0" encoding="utf-8"?>
-<w:document xmlns:wpc="http://schemas.microsoft.com/office/word/2010/wordprocessingCanvas" xmlns:mo="http://schemas.microsoft.com/office/mac/office/2008/main" xmlns:mc="http://schemas.openxmlformats.org/markup-compatibility/2006" xmlns:mv="urn:schemas-microsoft-com:mac:vml" xmlns:o="urn:schemas-microsoft-com:office:office" xmlns:r="http://schemas.openxmlformats.org/officeDocument/2006/relationships" xmlns:m="http://schemas.openxmlformats.org/officeDocument/2006/math" xmlns:v="urn:schemas-microsoft-com:vml" xmlns:wp14="http://schemas.microsoft.com/office/word/2010/wordprocessingDrawing" xmlns:wp="http://schemas.openxmlformats.org/drawingml/2006/wordprocessingDrawing" xmlns:w10="urn:schemas-microsoft-com:office:word" xmlns:w="http://schemas.openxmlformats.org/wordprocessingml/2006/main" xmlns:w14="http://schemas.microsoft.com/office/word/2010/wordml" xmlns:wpg="http://schemas.microsoft.com/office/word/2010/wordprocessingGroup" xmlns:wpi="http://schemas.microsoft.com/office/word/2010/wordprocessingInk" xmlns:wne="http://schemas.microsoft.com/office/word/2006/wordml" xmlns:wps="http://schemas.microsoft.com/office/word/2010/wordprocessingShape" mc:Ignorable="w14 wp14">
+<w:document xmlns:wpc="http://schemas.microsoft.com/office/word/2010/wordprocessingCanvas" xmlns:mc="http://schemas.openxmlformats.org/markup-compatibility/2006" xmlns:o="urn:schemas-microsoft-com:office:office" xmlns:r="http://schemas.openxmlformats.org/officeDocument/2006/relationships" xmlns:m="http://schemas.openxmlformats.org/officeDocument/2006/math" xmlns:v="urn:schemas-microsoft-com:vml" xmlns:wp14="http://schemas.microsoft.com/office/word/2010/wordprocessingDrawing" xmlns:wp="http://schemas.openxmlformats.org/drawingml/2006/wordprocessingDrawing" xmlns:w10="urn:schemas-microsoft-com:office:word" xmlns:w="http://schemas.openxmlformats.org/wordprocessingml/2006/main" xmlns:w14="http://schemas.microsoft.com/office/word/2010/wordml" xmlns:wpg="http://schemas.microsoft.com/office/word/2010/wordprocessingGroup" xmlns:wpi="http://schemas.microsoft.com/office/word/2010/wordprocessingInk" xmlns:wne="http://schemas.microsoft.com/office/word/2006/wordml" xmlns:wps="http://schemas.microsoft.com/office/word/2010/wordprocessingShape" mc:Ignorable="w14 wp14">
   <w:body>
     <w:p>
       <w:pPr>
@@ -58,25 +58,97 @@
     </w:p>
     <w:p>
       <w:r>
-        <w:t>*Registrarse Con Twitter (Android e iOS)</w:t>
-      </w:r>
-    </w:p>
-    <w:p>
-      <w:r>
-        <w:t xml:space="preserve">*Mantener Logeo con Twitter </w:t>
-      </w:r>
-      <w:r>
-        <w:t>(Android e iOS)</w:t>
-      </w:r>
-    </w:p>
-    <w:p>
-      <w:r>
-        <w:t>*Cerrar Sesión  Twitter.</w:t>
-      </w:r>
-    </w:p>
-    <w:p>
-      <w:r>
-        <w:t>*Compartir con Facebook y Twitter  (ya tengo echo el de Facebook pero aún no se bien que se comparte)</w:t>
+        <w:t xml:space="preserve">*Registrarse Con </w:t>
+      </w:r>
+      <w:proofErr w:type="spellStart"/>
+      <w:r>
+        <w:t>Twitter</w:t>
+      </w:r>
+      <w:proofErr w:type="spellEnd"/>
+      <w:r>
+        <w:t xml:space="preserve"> (</w:t>
+      </w:r>
+      <w:proofErr w:type="spellStart"/>
+      <w:r>
+        <w:t>Android</w:t>
+      </w:r>
+      <w:proofErr w:type="spellEnd"/>
+      <w:r>
+        <w:t xml:space="preserve"> e </w:t>
+      </w:r>
+      <w:proofErr w:type="spellStart"/>
+      <w:r>
+        <w:t>iOS</w:t>
+      </w:r>
+      <w:proofErr w:type="spellEnd"/>
+      <w:r>
+        <w:t>)</w:t>
+      </w:r>
+    </w:p>
+    <w:p>
+      <w:r>
+        <w:t xml:space="preserve">*Mantener </w:t>
+      </w:r>
+      <w:proofErr w:type="spellStart"/>
+      <w:r>
+        <w:t>Logeo</w:t>
+      </w:r>
+      <w:proofErr w:type="spellEnd"/>
+      <w:r>
+        <w:t xml:space="preserve"> con </w:t>
+      </w:r>
+      <w:proofErr w:type="spellStart"/>
+      <w:r>
+        <w:t>Twitter</w:t>
+      </w:r>
+      <w:proofErr w:type="spellEnd"/>
+      <w:r>
+        <w:t xml:space="preserve"> </w:t>
+      </w:r>
+      <w:r>
+        <w:t>(</w:t>
+      </w:r>
+      <w:proofErr w:type="spellStart"/>
+      <w:r>
+        <w:t>Android</w:t>
+      </w:r>
+      <w:proofErr w:type="spellEnd"/>
+      <w:r>
+        <w:t xml:space="preserve"> e </w:t>
+      </w:r>
+      <w:proofErr w:type="spellStart"/>
+      <w:r>
+        <w:t>iOS</w:t>
+      </w:r>
+      <w:proofErr w:type="spellEnd"/>
+      <w:r>
+        <w:t>)</w:t>
+      </w:r>
+    </w:p>
+    <w:p>
+      <w:r>
+        <w:t xml:space="preserve">*Cerrar Sesión  </w:t>
+      </w:r>
+      <w:proofErr w:type="spellStart"/>
+      <w:r>
+        <w:t>Twitter</w:t>
+      </w:r>
+      <w:proofErr w:type="spellEnd"/>
+      <w:r>
+        <w:t>.</w:t>
+      </w:r>
+    </w:p>
+    <w:p>
+      <w:r>
+        <w:t xml:space="preserve">*Compartir con Facebook y </w:t>
+      </w:r>
+      <w:proofErr w:type="spellStart"/>
+      <w:r>
+        <w:t>Twitter</w:t>
+      </w:r>
+      <w:proofErr w:type="spellEnd"/>
+      <w:r>
+        <w:t xml:space="preserve">  (ya tengo echo el de Facebook pero aún no se bien que se comparte)</w:t>
       </w:r>
     </w:p>
     <w:p>
@@ -89,7 +161,21 @@
         <w:rPr>
           <w:highlight w:val="green"/>
         </w:rPr>
-        <w:t>*BUG Popup Registro</w:t>
+        <w:t xml:space="preserve">*BUG </w:t>
+      </w:r>
+      <w:proofErr w:type="spellStart"/>
+      <w:r>
+        <w:rPr>
+          <w:highlight w:val="green"/>
+        </w:rPr>
+        <w:t>Popup</w:t>
+      </w:r>
+      <w:proofErr w:type="spellEnd"/>
+      <w:r>
+        <w:rPr>
+          <w:highlight w:val="green"/>
+        </w:rPr>
+        <w:t xml:space="preserve"> Registro</w:t>
       </w:r>
     </w:p>
     <w:p>
@@ -115,7 +201,7 @@
       <w:hyperlink r:id="rId6" w:history="1">
         <w:r>
           <w:rPr>
-            <w:rStyle w:val="Hyperlink"/>
+            <w:rStyle w:val="Hipervnculo"/>
             <w:lang w:val="en-US"/>
           </w:rPr>
           <w:t>http://malditosnerds.com/crucigramas/front/tickets.php</w:t>
@@ -150,15 +236,24 @@
     </w:p>
     <w:p>
       <w:r>
+        <w:rPr>
+          <w:highlight w:val="green"/>
+        </w:rPr>
         <w:t>*Diseño Ajustes (Falta diseño).</w:t>
       </w:r>
     </w:p>
     <w:p>
       <w:r>
-        <w:t>*Lógica de Ajustes(Notificaciones, Vibración, Solo Wifi), efecto de sonido</w:t>
-      </w:r>
-      <w:r>
-        <w:t>.(Todo esto no se sabe bien cómo va a ser ya que no tenemos el diseño final)-</w:t>
+        <w:t>*Lógica de Ajustes</w:t>
+      </w:r>
+      <w:r>
+        <w:t xml:space="preserve"> </w:t>
+      </w:r>
+      <w:r>
+        <w:t>(Notificaciones, Vibración</w:t>
+      </w:r>
+      <w:r>
+        <w:t>)</w:t>
       </w:r>
     </w:p>
     <w:p>
@@ -174,7 +269,21 @@
         <w:rPr>
           <w:highlight w:val="green"/>
         </w:rPr>
-        <w:t>BUG en la Barra de scroll de las 3 secciones (Crucigramas, Encuestas y Colección).</w:t>
+        <w:t xml:space="preserve">BUG en la Barra de </w:t>
+      </w:r>
+      <w:proofErr w:type="spellStart"/>
+      <w:r>
+        <w:rPr>
+          <w:highlight w:val="green"/>
+        </w:rPr>
+        <w:t>scroll</w:t>
+      </w:r>
+      <w:proofErr w:type="spellEnd"/>
+      <w:r>
+        <w:rPr>
+          <w:highlight w:val="green"/>
+        </w:rPr>
+        <w:t xml:space="preserve"> de las 3 secciones (Crucigramas, Encuestas y Colección).</w:t>
       </w:r>
     </w:p>
     <w:p>
@@ -202,7 +311,15 @@
     </w:p>
     <w:p>
       <w:r>
-        <w:t>*Popup de Encuestas (Falta Diseño y Servicio) para poder hacer su lógica.</w:t>
+        <w:t>*</w:t>
+      </w:r>
+      <w:proofErr w:type="spellStart"/>
+      <w:r>
+        <w:t>Popup</w:t>
+      </w:r>
+      <w:proofErr w:type="spellEnd"/>
+      <w:r>
+        <w:t xml:space="preserve"> de Encuestas (Falta Diseño y Servicio) para poder hacer su lógica.</w:t>
       </w:r>
     </w:p>
     <w:p>
@@ -224,7 +341,7 @@
       <w:hyperlink r:id="rId7" w:history="1">
         <w:r>
           <w:rPr>
-            <w:rStyle w:val="Hyperlink"/>
+            <w:rStyle w:val="Hipervnculo"/>
           </w:rPr>
           <w:t>http://malditosnerds.com/crucigramas/front/jugador_carta.php</w:t>
         </w:r>
@@ -240,15 +357,117 @@
           <w:shd w:val="clear" w:color="auto" w:fill="FFFFFF"/>
         </w:rPr>
       </w:pPr>
-      <w:r>
-        <w:rPr>
-          <w:rFonts w:ascii="Arial" w:hAnsi="Arial"/>
-          <w:color w:val="000000"/>
-          <w:sz w:val="20"/>
-          <w:szCs w:val="20"/>
-          <w:shd w:val="clear" w:color="auto" w:fill="FFFFFF"/>
-        </w:rPr>
-        <w:t>idjugador (int), idcarta (int), estado (int) ( estos parámetros se envían)</w:t>
+      <w:proofErr w:type="spellStart"/>
+      <w:proofErr w:type="gramStart"/>
+      <w:r>
+        <w:rPr>
+          <w:rFonts w:ascii="Arial" w:hAnsi="Arial"/>
+          <w:color w:val="000000"/>
+          <w:sz w:val="20"/>
+          <w:szCs w:val="20"/>
+          <w:shd w:val="clear" w:color="auto" w:fill="FFFFFF"/>
+        </w:rPr>
+        <w:t>idjugador</w:t>
+      </w:r>
+      <w:proofErr w:type="spellEnd"/>
+      <w:proofErr w:type="gramEnd"/>
+      <w:r>
+        <w:rPr>
+          <w:rFonts w:ascii="Arial" w:hAnsi="Arial"/>
+          <w:color w:val="000000"/>
+          <w:sz w:val="20"/>
+          <w:szCs w:val="20"/>
+          <w:shd w:val="clear" w:color="auto" w:fill="FFFFFF"/>
+        </w:rPr>
+        <w:t xml:space="preserve"> (</w:t>
+      </w:r>
+      <w:proofErr w:type="spellStart"/>
+      <w:r>
+        <w:rPr>
+          <w:rFonts w:ascii="Arial" w:hAnsi="Arial"/>
+          <w:color w:val="000000"/>
+          <w:sz w:val="20"/>
+          <w:szCs w:val="20"/>
+          <w:shd w:val="clear" w:color="auto" w:fill="FFFFFF"/>
+        </w:rPr>
+        <w:t>int</w:t>
+      </w:r>
+      <w:proofErr w:type="spellEnd"/>
+      <w:r>
+        <w:rPr>
+          <w:rFonts w:ascii="Arial" w:hAnsi="Arial"/>
+          <w:color w:val="000000"/>
+          <w:sz w:val="20"/>
+          <w:szCs w:val="20"/>
+          <w:shd w:val="clear" w:color="auto" w:fill="FFFFFF"/>
+        </w:rPr>
+        <w:t xml:space="preserve">), </w:t>
+      </w:r>
+      <w:proofErr w:type="spellStart"/>
+      <w:r>
+        <w:rPr>
+          <w:rFonts w:ascii="Arial" w:hAnsi="Arial"/>
+          <w:color w:val="000000"/>
+          <w:sz w:val="20"/>
+          <w:szCs w:val="20"/>
+          <w:shd w:val="clear" w:color="auto" w:fill="FFFFFF"/>
+        </w:rPr>
+        <w:t>idcarta</w:t>
+      </w:r>
+      <w:proofErr w:type="spellEnd"/>
+      <w:r>
+        <w:rPr>
+          <w:rFonts w:ascii="Arial" w:hAnsi="Arial"/>
+          <w:color w:val="000000"/>
+          <w:sz w:val="20"/>
+          <w:szCs w:val="20"/>
+          <w:shd w:val="clear" w:color="auto" w:fill="FFFFFF"/>
+        </w:rPr>
+        <w:t xml:space="preserve"> (</w:t>
+      </w:r>
+      <w:proofErr w:type="spellStart"/>
+      <w:r>
+        <w:rPr>
+          <w:rFonts w:ascii="Arial" w:hAnsi="Arial"/>
+          <w:color w:val="000000"/>
+          <w:sz w:val="20"/>
+          <w:szCs w:val="20"/>
+          <w:shd w:val="clear" w:color="auto" w:fill="FFFFFF"/>
+        </w:rPr>
+        <w:t>int</w:t>
+      </w:r>
+      <w:proofErr w:type="spellEnd"/>
+      <w:r>
+        <w:rPr>
+          <w:rFonts w:ascii="Arial" w:hAnsi="Arial"/>
+          <w:color w:val="000000"/>
+          <w:sz w:val="20"/>
+          <w:szCs w:val="20"/>
+          <w:shd w:val="clear" w:color="auto" w:fill="FFFFFF"/>
+        </w:rPr>
+        <w:t>), estado (</w:t>
+      </w:r>
+      <w:proofErr w:type="spellStart"/>
+      <w:r>
+        <w:rPr>
+          <w:rFonts w:ascii="Arial" w:hAnsi="Arial"/>
+          <w:color w:val="000000"/>
+          <w:sz w:val="20"/>
+          <w:szCs w:val="20"/>
+          <w:shd w:val="clear" w:color="auto" w:fill="FFFFFF"/>
+        </w:rPr>
+        <w:t>int</w:t>
+      </w:r>
+      <w:proofErr w:type="spellEnd"/>
+      <w:r>
+        <w:rPr>
+          <w:rFonts w:ascii="Arial" w:hAnsi="Arial"/>
+          <w:color w:val="000000"/>
+          <w:sz w:val="20"/>
+          <w:szCs w:val="20"/>
+          <w:shd w:val="clear" w:color="auto" w:fill="FFFFFF"/>
+        </w:rPr>
+        <w:t>) ( estos parámetros se envían)</w:t>
       </w:r>
     </w:p>
     <w:p>
@@ -270,7 +489,51 @@
           <w:shd w:val="clear" w:color="auto" w:fill="FFFFFF"/>
         </w:rPr>
         <w:lastRenderedPageBreak/>
-        <w:t>*Popup cuando terminas un crucigrama de sacar 3 cartas random.</w:t>
+        <w:t>*</w:t>
+      </w:r>
+      <w:proofErr w:type="spellStart"/>
+      <w:r>
+        <w:rPr>
+          <w:rFonts w:ascii="Arial" w:hAnsi="Arial"/>
+          <w:color w:val="000000"/>
+          <w:sz w:val="20"/>
+          <w:szCs w:val="20"/>
+          <w:shd w:val="clear" w:color="auto" w:fill="FFFFFF"/>
+        </w:rPr>
+        <w:t>Popup</w:t>
+      </w:r>
+      <w:proofErr w:type="spellEnd"/>
+      <w:r>
+        <w:rPr>
+          <w:rFonts w:ascii="Arial" w:hAnsi="Arial"/>
+          <w:color w:val="000000"/>
+          <w:sz w:val="20"/>
+          <w:szCs w:val="20"/>
+          <w:shd w:val="clear" w:color="auto" w:fill="FFFFFF"/>
+        </w:rPr>
+        <w:t xml:space="preserve"> cuando terminas un crucigrama de sacar 3 cartas </w:t>
+      </w:r>
+      <w:proofErr w:type="spellStart"/>
+      <w:r>
+        <w:rPr>
+          <w:rFonts w:ascii="Arial" w:hAnsi="Arial"/>
+          <w:color w:val="000000"/>
+          <w:sz w:val="20"/>
+          <w:szCs w:val="20"/>
+          <w:shd w:val="clear" w:color="auto" w:fill="FFFFFF"/>
+        </w:rPr>
+        <w:t>random</w:t>
+      </w:r>
+      <w:proofErr w:type="spellEnd"/>
+      <w:r>
+        <w:rPr>
+          <w:rFonts w:ascii="Arial" w:hAnsi="Arial"/>
+          <w:color w:val="000000"/>
+          <w:sz w:val="20"/>
+          <w:szCs w:val="20"/>
+          <w:shd w:val="clear" w:color="auto" w:fill="FFFFFF"/>
+        </w:rPr>
+        <w:t>.</w:t>
       </w:r>
     </w:p>
     <w:p>
@@ -311,7 +574,29 @@
           <w:szCs w:val="20"/>
           <w:shd w:val="clear" w:color="auto" w:fill="FFFFFF"/>
         </w:rPr>
-        <w:t xml:space="preserve"> Ayuda (Calculo que es un Popup, aun no tengo diseño ni nada de esto)</w:t>
+        <w:t xml:space="preserve"> Ayuda (Calculo que es un </w:t>
+      </w:r>
+      <w:proofErr w:type="spellStart"/>
+      <w:r>
+        <w:rPr>
+          <w:rFonts w:ascii="Arial" w:hAnsi="Arial"/>
+          <w:color w:val="000000"/>
+          <w:sz w:val="20"/>
+          <w:szCs w:val="20"/>
+          <w:shd w:val="clear" w:color="auto" w:fill="FFFFFF"/>
+        </w:rPr>
+        <w:t>Popup</w:t>
+      </w:r>
+      <w:proofErr w:type="spellEnd"/>
+      <w:r>
+        <w:rPr>
+          <w:rFonts w:ascii="Arial" w:hAnsi="Arial"/>
+          <w:color w:val="000000"/>
+          <w:sz w:val="20"/>
+          <w:szCs w:val="20"/>
+          <w:shd w:val="clear" w:color="auto" w:fill="FFFFFF"/>
+        </w:rPr>
+        <w:t>, aun no tengo diseño ni nada de esto)</w:t>
       </w:r>
     </w:p>
     <w:p>
@@ -324,15 +609,42 @@
           <w:shd w:val="clear" w:color="auto" w:fill="FFFFFF"/>
         </w:rPr>
       </w:pPr>
-      <w:r>
-        <w:rPr>
-          <w:rFonts w:ascii="Arial" w:hAnsi="Arial"/>
-          <w:color w:val="000000"/>
-          <w:sz w:val="20"/>
-          <w:szCs w:val="20"/>
-          <w:shd w:val="clear" w:color="auto" w:fill="FFFFFF"/>
-        </w:rPr>
-        <w:t>*Diseño Popup cuando seleccionas un Crucigrama.</w:t>
+      <w:bookmarkStart w:id="0" w:name="_GoBack"/>
+      <w:bookmarkEnd w:id="0"/>
+      <w:r>
+        <w:rPr>
+          <w:rFonts w:ascii="Arial" w:hAnsi="Arial"/>
+          <w:color w:val="000000"/>
+          <w:sz w:val="20"/>
+          <w:szCs w:val="20"/>
+          <w:highlight w:val="green"/>
+          <w:shd w:val="clear" w:color="auto" w:fill="FFFFFF"/>
+        </w:rPr>
+        <w:t xml:space="preserve">*Diseño </w:t>
+      </w:r>
+      <w:proofErr w:type="spellStart"/>
+      <w:r>
+        <w:rPr>
+          <w:rFonts w:ascii="Arial" w:hAnsi="Arial"/>
+          <w:color w:val="000000"/>
+          <w:sz w:val="20"/>
+          <w:szCs w:val="20"/>
+          <w:highlight w:val="green"/>
+          <w:shd w:val="clear" w:color="auto" w:fill="FFFFFF"/>
+        </w:rPr>
+        <w:t>Popup</w:t>
+      </w:r>
+      <w:proofErr w:type="spellEnd"/>
+      <w:r>
+        <w:rPr>
+          <w:rFonts w:ascii="Arial" w:hAnsi="Arial"/>
+          <w:color w:val="000000"/>
+          <w:sz w:val="20"/>
+          <w:szCs w:val="20"/>
+          <w:highlight w:val="green"/>
+          <w:shd w:val="clear" w:color="auto" w:fill="FFFFFF"/>
+        </w:rPr>
+        <w:t xml:space="preserve"> cuando seleccionas un Crucigrama.</w:t>
       </w:r>
     </w:p>
     <w:p>
@@ -405,7 +717,73 @@
           <w:szCs w:val="20"/>
           <w:shd w:val="clear" w:color="auto" w:fill="FFFFFF"/>
         </w:rPr>
-        <w:t>*Enviar el crucigrama cuando lo terminas y el servicio te avisa con un popup que tenes “X” errores y podes editar el crucigrama o te envía un popup diciéndote que terminaste el crucigrama y no lo podes editar más.</w:t>
+        <w:t xml:space="preserve">*Enviar el crucigrama cuando lo terminas y el servicio te avisa con un </w:t>
+      </w:r>
+      <w:proofErr w:type="spellStart"/>
+      <w:r>
+        <w:rPr>
+          <w:rFonts w:ascii="Arial" w:hAnsi="Arial"/>
+          <w:color w:val="000000"/>
+          <w:sz w:val="20"/>
+          <w:szCs w:val="20"/>
+          <w:shd w:val="clear" w:color="auto" w:fill="FFFFFF"/>
+        </w:rPr>
+        <w:t>popup</w:t>
+      </w:r>
+      <w:proofErr w:type="spellEnd"/>
+      <w:r>
+        <w:rPr>
+          <w:rFonts w:ascii="Arial" w:hAnsi="Arial"/>
+          <w:color w:val="000000"/>
+          <w:sz w:val="20"/>
+          <w:szCs w:val="20"/>
+          <w:shd w:val="clear" w:color="auto" w:fill="FFFFFF"/>
+        </w:rPr>
+        <w:t xml:space="preserve"> que </w:t>
+      </w:r>
+      <w:proofErr w:type="spellStart"/>
+      <w:r>
+        <w:rPr>
+          <w:rFonts w:ascii="Arial" w:hAnsi="Arial"/>
+          <w:color w:val="000000"/>
+          <w:sz w:val="20"/>
+          <w:szCs w:val="20"/>
+          <w:shd w:val="clear" w:color="auto" w:fill="FFFFFF"/>
+        </w:rPr>
+        <w:t>tenes</w:t>
+      </w:r>
+      <w:proofErr w:type="spellEnd"/>
+      <w:r>
+        <w:rPr>
+          <w:rFonts w:ascii="Arial" w:hAnsi="Arial"/>
+          <w:color w:val="000000"/>
+          <w:sz w:val="20"/>
+          <w:szCs w:val="20"/>
+          <w:shd w:val="clear" w:color="auto" w:fill="FFFFFF"/>
+        </w:rPr>
+        <w:t xml:space="preserve"> “X” errores y podes editar el crucigrama o te envía un </w:t>
+      </w:r>
+      <w:proofErr w:type="spellStart"/>
+      <w:r>
+        <w:rPr>
+          <w:rFonts w:ascii="Arial" w:hAnsi="Arial"/>
+          <w:color w:val="000000"/>
+          <w:sz w:val="20"/>
+          <w:szCs w:val="20"/>
+          <w:shd w:val="clear" w:color="auto" w:fill="FFFFFF"/>
+        </w:rPr>
+        <w:t>popup</w:t>
+      </w:r>
+      <w:proofErr w:type="spellEnd"/>
+      <w:r>
+        <w:rPr>
+          <w:rFonts w:ascii="Arial" w:hAnsi="Arial"/>
+          <w:color w:val="000000"/>
+          <w:sz w:val="20"/>
+          <w:szCs w:val="20"/>
+          <w:shd w:val="clear" w:color="auto" w:fill="FFFFFF"/>
+        </w:rPr>
+        <w:t xml:space="preserve"> diciéndote que terminaste el crucigrama y no lo podes editar más.</w:t>
       </w:r>
     </w:p>
     <w:p>
@@ -426,12 +804,34 @@
           <w:szCs w:val="20"/>
           <w:shd w:val="clear" w:color="auto" w:fill="FFFFFF"/>
         </w:rPr>
-        <w:t xml:space="preserve">*Si completas el crucigrama correctamente y  estas en el Top del ranking (a definir) te sale un popup con el premio ganado. URL: </w:t>
+        <w:t xml:space="preserve">*Si completas el crucigrama correctamente y  estas en el Top del ranking (a definir) te sale un </w:t>
+      </w:r>
+      <w:proofErr w:type="spellStart"/>
+      <w:r>
+        <w:rPr>
+          <w:rFonts w:ascii="Arial" w:hAnsi="Arial"/>
+          <w:color w:val="000000"/>
+          <w:sz w:val="20"/>
+          <w:szCs w:val="20"/>
+          <w:shd w:val="clear" w:color="auto" w:fill="FFFFFF"/>
+        </w:rPr>
+        <w:t>popup</w:t>
+      </w:r>
+      <w:proofErr w:type="spellEnd"/>
+      <w:r>
+        <w:rPr>
+          <w:rFonts w:ascii="Arial" w:hAnsi="Arial"/>
+          <w:color w:val="000000"/>
+          <w:sz w:val="20"/>
+          <w:szCs w:val="20"/>
+          <w:shd w:val="clear" w:color="auto" w:fill="FFFFFF"/>
+        </w:rPr>
+        <w:t xml:space="preserve"> con el premio ganado. URL: </w:t>
       </w:r>
       <w:hyperlink r:id="rId8" w:history="1">
         <w:r>
           <w:rPr>
-            <w:rStyle w:val="Hyperlink"/>
+            <w:rStyle w:val="Hipervnculo"/>
             <w:rFonts w:ascii="Arial" w:hAnsi="Arial"/>
             <w:sz w:val="20"/>
             <w:szCs w:val="20"/>
@@ -459,7 +859,51 @@
           <w:szCs w:val="20"/>
           <w:shd w:val="clear" w:color="auto" w:fill="FFFFFF"/>
         </w:rPr>
-        <w:t>*Si completas la colección de cartas también te sale un popup con que ganaste un premio (no se si es el mismo servicio de premio de crucigrama)</w:t>
+        <w:t xml:space="preserve">*Si completas la colección de cartas también te sale un </w:t>
+      </w:r>
+      <w:proofErr w:type="spellStart"/>
+      <w:r>
+        <w:rPr>
+          <w:rFonts w:ascii="Arial" w:hAnsi="Arial"/>
+          <w:color w:val="000000"/>
+          <w:sz w:val="20"/>
+          <w:szCs w:val="20"/>
+          <w:shd w:val="clear" w:color="auto" w:fill="FFFFFF"/>
+        </w:rPr>
+        <w:t>popup</w:t>
+      </w:r>
+      <w:proofErr w:type="spellEnd"/>
+      <w:r>
+        <w:rPr>
+          <w:rFonts w:ascii="Arial" w:hAnsi="Arial"/>
+          <w:color w:val="000000"/>
+          <w:sz w:val="20"/>
+          <w:szCs w:val="20"/>
+          <w:shd w:val="clear" w:color="auto" w:fill="FFFFFF"/>
+        </w:rPr>
+        <w:t xml:space="preserve"> con que ganaste un premio (no </w:t>
+      </w:r>
+      <w:proofErr w:type="spellStart"/>
+      <w:r>
+        <w:rPr>
+          <w:rFonts w:ascii="Arial" w:hAnsi="Arial"/>
+          <w:color w:val="000000"/>
+          <w:sz w:val="20"/>
+          <w:szCs w:val="20"/>
+          <w:shd w:val="clear" w:color="auto" w:fill="FFFFFF"/>
+        </w:rPr>
+        <w:t>se</w:t>
+      </w:r>
+      <w:proofErr w:type="spellEnd"/>
+      <w:r>
+        <w:rPr>
+          <w:rFonts w:ascii="Arial" w:hAnsi="Arial"/>
+          <w:color w:val="000000"/>
+          <w:sz w:val="20"/>
+          <w:szCs w:val="20"/>
+          <w:shd w:val="clear" w:color="auto" w:fill="FFFFFF"/>
+        </w:rPr>
+        <w:t xml:space="preserve"> si es el mismo servicio de premio de crucigrama)</w:t>
       </w:r>
     </w:p>
     <w:p>
@@ -485,7 +929,7 @@
       <w:hyperlink r:id="rId9" w:history="1">
         <w:r>
           <w:rPr>
-            <w:rStyle w:val="Hyperlink"/>
+            <w:rStyle w:val="Hipervnculo"/>
             <w:rFonts w:ascii="Arial" w:hAnsi="Arial"/>
             <w:sz w:val="20"/>
             <w:szCs w:val="20"/>
@@ -502,7 +946,51 @@
           <w:szCs w:val="20"/>
           <w:shd w:val="clear" w:color="auto" w:fill="FFFFFF"/>
         </w:rPr>
-        <w:t xml:space="preserve">  Usser y Pass por Inbox.</w:t>
+        <w:t xml:space="preserve">  </w:t>
+      </w:r>
+      <w:proofErr w:type="spellStart"/>
+      <w:r>
+        <w:rPr>
+          <w:rFonts w:ascii="Arial" w:hAnsi="Arial"/>
+          <w:color w:val="000000"/>
+          <w:sz w:val="20"/>
+          <w:szCs w:val="20"/>
+          <w:shd w:val="clear" w:color="auto" w:fill="FFFFFF"/>
+        </w:rPr>
+        <w:t>Usser</w:t>
+      </w:r>
+      <w:proofErr w:type="spellEnd"/>
+      <w:r>
+        <w:rPr>
+          <w:rFonts w:ascii="Arial" w:hAnsi="Arial"/>
+          <w:color w:val="000000"/>
+          <w:sz w:val="20"/>
+          <w:szCs w:val="20"/>
+          <w:shd w:val="clear" w:color="auto" w:fill="FFFFFF"/>
+        </w:rPr>
+        <w:t xml:space="preserve"> y Pass por </w:t>
+      </w:r>
+      <w:proofErr w:type="spellStart"/>
+      <w:r>
+        <w:rPr>
+          <w:rFonts w:ascii="Arial" w:hAnsi="Arial"/>
+          <w:color w:val="000000"/>
+          <w:sz w:val="20"/>
+          <w:szCs w:val="20"/>
+          <w:shd w:val="clear" w:color="auto" w:fill="FFFFFF"/>
+        </w:rPr>
+        <w:t>Inbox</w:t>
+      </w:r>
+      <w:proofErr w:type="spellEnd"/>
+      <w:r>
+        <w:rPr>
+          <w:rFonts w:ascii="Arial" w:hAnsi="Arial"/>
+          <w:color w:val="000000"/>
+          <w:sz w:val="20"/>
+          <w:szCs w:val="20"/>
+          <w:shd w:val="clear" w:color="auto" w:fill="FFFFFF"/>
+        </w:rPr>
+        <w:t>.</w:t>
       </w:r>
       <w:r>
         <w:rPr>
@@ -533,17 +1021,83 @@
           <w:szCs w:val="20"/>
           <w:shd w:val="clear" w:color="auto" w:fill="FFFFFF"/>
         </w:rPr>
-        <w:t>*Problema en varias resoluciones. Quieren que se vea asi.</w:t>
-      </w:r>
-      <w:r>
-        <w:rPr>
-          <w:rFonts w:ascii="Arial" w:hAnsi="Arial"/>
-          <w:color w:val="000000"/>
-          <w:sz w:val="20"/>
-          <w:szCs w:val="20"/>
-          <w:shd w:val="clear" w:color="auto" w:fill="FFFFFF"/>
-        </w:rPr>
-        <w:t xml:space="preserve"> Aspect Ratios : </w:t>
+        <w:t xml:space="preserve">*Problema en varias resoluciones. Quieren que se vea </w:t>
+      </w:r>
+      <w:proofErr w:type="spellStart"/>
+      <w:r>
+        <w:rPr>
+          <w:rFonts w:ascii="Arial" w:hAnsi="Arial"/>
+          <w:color w:val="000000"/>
+          <w:sz w:val="20"/>
+          <w:szCs w:val="20"/>
+          <w:shd w:val="clear" w:color="auto" w:fill="FFFFFF"/>
+        </w:rPr>
+        <w:t>asi</w:t>
+      </w:r>
+      <w:proofErr w:type="spellEnd"/>
+      <w:r>
+        <w:rPr>
+          <w:rFonts w:ascii="Arial" w:hAnsi="Arial"/>
+          <w:color w:val="000000"/>
+          <w:sz w:val="20"/>
+          <w:szCs w:val="20"/>
+          <w:shd w:val="clear" w:color="auto" w:fill="FFFFFF"/>
+        </w:rPr>
+        <w:t>.</w:t>
+      </w:r>
+      <w:r>
+        <w:rPr>
+          <w:rFonts w:ascii="Arial" w:hAnsi="Arial"/>
+          <w:color w:val="000000"/>
+          <w:sz w:val="20"/>
+          <w:szCs w:val="20"/>
+          <w:shd w:val="clear" w:color="auto" w:fill="FFFFFF"/>
+        </w:rPr>
+        <w:t xml:space="preserve"> </w:t>
+      </w:r>
+      <w:proofErr w:type="spellStart"/>
+      <w:r>
+        <w:rPr>
+          <w:rFonts w:ascii="Arial" w:hAnsi="Arial"/>
+          <w:color w:val="000000"/>
+          <w:sz w:val="20"/>
+          <w:szCs w:val="20"/>
+          <w:shd w:val="clear" w:color="auto" w:fill="FFFFFF"/>
+        </w:rPr>
+        <w:t>Aspect</w:t>
+      </w:r>
+      <w:proofErr w:type="spellEnd"/>
+      <w:r>
+        <w:rPr>
+          <w:rFonts w:ascii="Arial" w:hAnsi="Arial"/>
+          <w:color w:val="000000"/>
+          <w:sz w:val="20"/>
+          <w:szCs w:val="20"/>
+          <w:shd w:val="clear" w:color="auto" w:fill="FFFFFF"/>
+        </w:rPr>
+        <w:t xml:space="preserve"> </w:t>
+      </w:r>
+      <w:proofErr w:type="gramStart"/>
+      <w:r>
+        <w:rPr>
+          <w:rFonts w:ascii="Arial" w:hAnsi="Arial"/>
+          <w:color w:val="000000"/>
+          <w:sz w:val="20"/>
+          <w:szCs w:val="20"/>
+          <w:shd w:val="clear" w:color="auto" w:fill="FFFFFF"/>
+        </w:rPr>
+        <w:t>Ratios :</w:t>
+      </w:r>
+      <w:proofErr w:type="gramEnd"/>
+      <w:r>
+        <w:rPr>
+          <w:rFonts w:ascii="Arial" w:hAnsi="Arial"/>
+          <w:color w:val="000000"/>
+          <w:sz w:val="20"/>
+          <w:szCs w:val="20"/>
+          <w:shd w:val="clear" w:color="auto" w:fill="FFFFFF"/>
+        </w:rPr>
+        <w:t xml:space="preserve"> </w:t>
       </w:r>
       <w:r>
         <w:rPr>
@@ -583,39 +1137,7 @@
           <w:szCs w:val="20"/>
           <w:shd w:val="clear" w:color="auto" w:fill="FFFFFF"/>
         </w:rPr>
-        <w:t xml:space="preserve"> -</w:t>
-      </w:r>
-      <w:bookmarkStart w:id="0" w:name="_GoBack"/>
-      <w:bookmarkEnd w:id="0"/>
-      <w:r>
-        <w:rPr>
-          <w:rFonts w:ascii="Arial" w:hAnsi="Arial"/>
-          <w:color w:val="000000"/>
-          <w:sz w:val="20"/>
-          <w:szCs w:val="20"/>
-          <w:shd w:val="clear" w:color="auto" w:fill="FFFFFF"/>
-        </w:rPr>
-        <w:t xml:space="preserve"> </w:t>
-      </w:r>
-      <w:r>
-        <w:rPr>
-          <w:rFonts w:ascii="Arial" w:hAnsi="Arial"/>
-          <w:color w:val="000000"/>
-          <w:sz w:val="20"/>
-          <w:szCs w:val="20"/>
-          <w:shd w:val="clear" w:color="auto" w:fill="FFFFFF"/>
-        </w:rPr>
-        <w:t>2:</w:t>
-      </w:r>
-      <w:r>
-        <w:rPr>
-          <w:rFonts w:ascii="Arial" w:hAnsi="Arial"/>
-          <w:color w:val="000000"/>
-          <w:sz w:val="20"/>
-          <w:szCs w:val="20"/>
-          <w:shd w:val="clear" w:color="auto" w:fill="FFFFFF"/>
-        </w:rPr>
-        <w:t xml:space="preserve">3 </w:t>
+        <w:t xml:space="preserve"> - 2:3 </w:t>
       </w:r>
     </w:p>
     <w:p>
@@ -625,7 +1147,7 @@
       <w:r>
         <w:rPr>
           <w:noProof/>
-          <w:lang w:val="en-US"/>
+          <w:lang w:eastAsia="es-AR"/>
         </w:rPr>
         <w:drawing>
           <wp:inline distT="0" distB="0" distL="0" distR="0" wp14:anchorId="39845E71" wp14:editId="533C28EA">
@@ -704,7 +1226,7 @@
       </w:pPr>
     </w:pPrDefault>
   </w:docDefaults>
-  <w:latentStyles w:defLockedState="0" w:defUIPriority="99" w:defSemiHidden="1" w:defUnhideWhenUsed="1" w:defQFormat="0" w:count="276">
+  <w:latentStyles w:defLockedState="0" w:defUIPriority="99" w:defSemiHidden="1" w:defUnhideWhenUsed="1" w:defQFormat="0" w:count="267">
     <w:lsdException w:name="Normal" w:semiHidden="0" w:uiPriority="0" w:unhideWhenUsed="0" w:qFormat="1"/>
     <w:lsdException w:name="heading 1" w:semiHidden="0" w:uiPriority="9" w:unhideWhenUsed="0" w:qFormat="1"/>
     <w:lsdException w:name="heading 2" w:uiPriority="9" w:qFormat="1"/>
@@ -847,13 +1369,13 @@
     <w:name w:val="Normal"/>
     <w:qFormat/>
   </w:style>
-  <w:style w:type="character" w:default="1" w:styleId="DefaultParagraphFont">
+  <w:style w:type="character" w:default="1" w:styleId="Fuentedeprrafopredeter">
     <w:name w:val="Default Paragraph Font"/>
     <w:uiPriority w:val="1"/>
     <w:semiHidden/>
     <w:unhideWhenUsed/>
   </w:style>
-  <w:style w:type="table" w:default="1" w:styleId="TableNormal">
+  <w:style w:type="table" w:default="1" w:styleId="Tablanormal">
     <w:name w:val="Normal Table"/>
     <w:uiPriority w:val="99"/>
     <w:semiHidden/>
@@ -868,15 +1390,15 @@
       </w:tblCellMar>
     </w:tblPr>
   </w:style>
-  <w:style w:type="numbering" w:default="1" w:styleId="NoList">
+  <w:style w:type="numbering" w:default="1" w:styleId="Sinlista">
     <w:name w:val="No List"/>
     <w:uiPriority w:val="99"/>
     <w:semiHidden/>
     <w:unhideWhenUsed/>
   </w:style>
-  <w:style w:type="character" w:styleId="Hyperlink">
+  <w:style w:type="character" w:styleId="Hipervnculo">
     <w:name w:val="Hyperlink"/>
-    <w:basedOn w:val="DefaultParagraphFont"/>
+    <w:basedOn w:val="Fuentedeprrafopredeter"/>
     <w:uiPriority w:val="99"/>
     <w:unhideWhenUsed/>
     <w:rsid w:val="002B7FDD"/>
@@ -885,9 +1407,9 @@
       <w:u w:val="single"/>
     </w:rPr>
   </w:style>
-  <w:style w:type="character" w:styleId="FollowedHyperlink">
+  <w:style w:type="character" w:styleId="Hipervnculovisitado">
     <w:name w:val="FollowedHyperlink"/>
-    <w:basedOn w:val="DefaultParagraphFont"/>
+    <w:basedOn w:val="Fuentedeprrafopredeter"/>
     <w:uiPriority w:val="99"/>
     <w:semiHidden/>
     <w:unhideWhenUsed/>
@@ -897,10 +1419,10 @@
       <w:u w:val="single"/>
     </w:rPr>
   </w:style>
-  <w:style w:type="paragraph" w:styleId="BalloonText">
+  <w:style w:type="paragraph" w:styleId="Textodeglobo">
     <w:name w:val="Balloon Text"/>
     <w:basedOn w:val="Normal"/>
-    <w:link w:val="BalloonTextChar"/>
+    <w:link w:val="TextodegloboCar"/>
     <w:uiPriority w:val="99"/>
     <w:semiHidden/>
     <w:unhideWhenUsed/>
@@ -914,10 +1436,10 @@
       <w:szCs w:val="18"/>
     </w:rPr>
   </w:style>
-  <w:style w:type="character" w:customStyle="1" w:styleId="BalloonTextChar">
-    <w:name w:val="Balloon Text Char"/>
-    <w:basedOn w:val="DefaultParagraphFont"/>
-    <w:link w:val="BalloonText"/>
+  <w:style w:type="character" w:customStyle="1" w:styleId="TextodegloboCar">
+    <w:name w:val="Texto de globo Car"/>
+    <w:basedOn w:val="Fuentedeprrafopredeter"/>
+    <w:link w:val="Textodeglobo"/>
     <w:uiPriority w:val="99"/>
     <w:semiHidden/>
     <w:rsid w:val="00D4062D"/>
@@ -931,7 +1453,7 @@
 </file>
 
 <file path=word/stylesWithEffects.xml><?xml version="1.0" encoding="utf-8"?>
-<w:styles xmlns:wpc="http://schemas.microsoft.com/office/word/2010/wordprocessingCanvas" xmlns:mo="http://schemas.microsoft.com/office/mac/office/2008/main" xmlns:mc="http://schemas.openxmlformats.org/markup-compatibility/2006" xmlns:mv="urn:schemas-microsoft-com:mac:vml" xmlns:o="urn:schemas-microsoft-com:office:office" xmlns:r="http://schemas.openxmlformats.org/officeDocument/2006/relationships" xmlns:m="http://schemas.openxmlformats.org/officeDocument/2006/math" xmlns:v="urn:schemas-microsoft-com:vml" xmlns:wp14="http://schemas.microsoft.com/office/word/2010/wordprocessingDrawing" xmlns:wp="http://schemas.openxmlformats.org/drawingml/2006/wordprocessingDrawing" xmlns:w10="urn:schemas-microsoft-com:office:word" xmlns:w="http://schemas.openxmlformats.org/wordprocessingml/2006/main" xmlns:w14="http://schemas.microsoft.com/office/word/2010/wordml" xmlns:wpg="http://schemas.microsoft.com/office/word/2010/wordprocessingGroup" xmlns:wpi="http://schemas.microsoft.com/office/word/2010/wordprocessingInk" xmlns:wne="http://schemas.microsoft.com/office/word/2006/wordml" xmlns:wps="http://schemas.microsoft.com/office/word/2010/wordprocessingShape" mc:Ignorable="w14 wp14">
+<w:styles xmlns:wpc="http://schemas.microsoft.com/office/word/2010/wordprocessingCanvas" xmlns:mc="http://schemas.openxmlformats.org/markup-compatibility/2006" xmlns:o="urn:schemas-microsoft-com:office:office" xmlns:r="http://schemas.openxmlformats.org/officeDocument/2006/relationships" xmlns:m="http://schemas.openxmlformats.org/officeDocument/2006/math" xmlns:v="urn:schemas-microsoft-com:vml" xmlns:wp14="http://schemas.microsoft.com/office/word/2010/wordprocessingDrawing" xmlns:wp="http://schemas.openxmlformats.org/drawingml/2006/wordprocessingDrawing" xmlns:w10="urn:schemas-microsoft-com:office:word" xmlns:w="http://schemas.openxmlformats.org/wordprocessingml/2006/main" xmlns:w14="http://schemas.microsoft.com/office/word/2010/wordml" xmlns:wpg="http://schemas.microsoft.com/office/word/2010/wordprocessingGroup" xmlns:wpi="http://schemas.microsoft.com/office/word/2010/wordprocessingInk" xmlns:wne="http://schemas.microsoft.com/office/word/2006/wordml" xmlns:wps="http://schemas.microsoft.com/office/word/2010/wordprocessingShape" mc:Ignorable="w14 wp14">
   <w:docDefaults>
     <w:rPrDefault>
       <w:rPr>
@@ -947,7 +1469,7 @@
       </w:pPr>
     </w:pPrDefault>
   </w:docDefaults>
-  <w:latentStyles w:defLockedState="0" w:defUIPriority="99" w:defSemiHidden="1" w:defUnhideWhenUsed="1" w:defQFormat="0" w:count="276">
+  <w:latentStyles w:defLockedState="0" w:defUIPriority="99" w:defSemiHidden="1" w:defUnhideWhenUsed="1" w:defQFormat="0" w:count="267">
     <w:lsdException w:name="Normal" w:semiHidden="0" w:uiPriority="0" w:unhideWhenUsed="0" w:qFormat="1"/>
     <w:lsdException w:name="heading 1" w:semiHidden="0" w:uiPriority="9" w:unhideWhenUsed="0" w:qFormat="1"/>
     <w:lsdException w:name="heading 2" w:uiPriority="9" w:qFormat="1"/>
@@ -1090,13 +1612,13 @@
     <w:name w:val="Normal"/>
     <w:qFormat/>
   </w:style>
-  <w:style w:type="character" w:default="1" w:styleId="DefaultParagraphFont">
+  <w:style w:type="character" w:default="1" w:styleId="Fuentedeprrafopredeter">
     <w:name w:val="Default Paragraph Font"/>
     <w:uiPriority w:val="1"/>
     <w:semiHidden/>
     <w:unhideWhenUsed/>
   </w:style>
-  <w:style w:type="table" w:default="1" w:styleId="TableNormal">
+  <w:style w:type="table" w:default="1" w:styleId="Tablanormal">
     <w:name w:val="Normal Table"/>
     <w:uiPriority w:val="99"/>
     <w:semiHidden/>
@@ -1111,15 +1633,15 @@
       </w:tblCellMar>
     </w:tblPr>
   </w:style>
-  <w:style w:type="numbering" w:default="1" w:styleId="NoList">
+  <w:style w:type="numbering" w:default="1" w:styleId="Sinlista">
     <w:name w:val="No List"/>
     <w:uiPriority w:val="99"/>
     <w:semiHidden/>
     <w:unhideWhenUsed/>
   </w:style>
-  <w:style w:type="character" w:styleId="Hyperlink">
+  <w:style w:type="character" w:styleId="Hipervnculo">
     <w:name w:val="Hyperlink"/>
-    <w:basedOn w:val="DefaultParagraphFont"/>
+    <w:basedOn w:val="Fuentedeprrafopredeter"/>
     <w:uiPriority w:val="99"/>
     <w:unhideWhenUsed/>
     <w:rsid w:val="002B7FDD"/>
@@ -1128,9 +1650,9 @@
       <w:u w:val="single"/>
     </w:rPr>
   </w:style>
-  <w:style w:type="character" w:styleId="FollowedHyperlink">
+  <w:style w:type="character" w:styleId="Hipervnculovisitado">
     <w:name w:val="FollowedHyperlink"/>
-    <w:basedOn w:val="DefaultParagraphFont"/>
+    <w:basedOn w:val="Fuentedeprrafopredeter"/>
     <w:uiPriority w:val="99"/>
     <w:semiHidden/>
     <w:unhideWhenUsed/>
@@ -1140,10 +1662,10 @@
       <w:u w:val="single"/>
     </w:rPr>
   </w:style>
-  <w:style w:type="paragraph" w:styleId="BalloonText">
+  <w:style w:type="paragraph" w:styleId="Textodeglobo">
     <w:name w:val="Balloon Text"/>
     <w:basedOn w:val="Normal"/>
-    <w:link w:val="BalloonTextChar"/>
+    <w:link w:val="TextodegloboCar"/>
     <w:uiPriority w:val="99"/>
     <w:semiHidden/>
     <w:unhideWhenUsed/>
@@ -1157,10 +1679,10 @@
       <w:szCs w:val="18"/>
     </w:rPr>
   </w:style>
-  <w:style w:type="character" w:customStyle="1" w:styleId="BalloonTextChar">
-    <w:name w:val="Balloon Text Char"/>
-    <w:basedOn w:val="DefaultParagraphFont"/>
-    <w:link w:val="BalloonText"/>
+  <w:style w:type="character" w:customStyle="1" w:styleId="TextodegloboCar">
+    <w:name w:val="Texto de globo Car"/>
+    <w:basedOn w:val="Fuentedeprrafopredeter"/>
+    <w:link w:val="Textodeglobo"/>
     <w:uiPriority w:val="99"/>
     <w:semiHidden/>
     <w:rsid w:val="00D4062D"/>
@@ -1463,7 +1985,7 @@
 </file>
 
 <file path=customXml/itemProps1.xml><?xml version="1.0" encoding="utf-8"?>
-<ds:datastoreItem xmlns:ds="http://schemas.openxmlformats.org/officeDocument/2006/customXml" ds:itemID="{30480832-1EA4-3840-874D-5AEDA413925C}">
+<ds:datastoreItem xmlns:ds="http://schemas.openxmlformats.org/officeDocument/2006/customXml" ds:itemID="{FAFD173D-A464-4597-80EF-D5A18CF9D383}">
   <ds:schemaRefs>
     <ds:schemaRef ds:uri="http://schemas.openxmlformats.org/officeDocument/2006/bibliography"/>
   </ds:schemaRefs>

</xml_diff>

<commit_message>
Twitter  Api - Grafica Popup Cartas Ganadas - Fix Encuesta Celdas
Twitter  Api - Grafica Popup Cartas Ganadas - Fix Encuesta Celdas
</commit_message>
<xml_diff>
--- a/Assets/FALTA/CRUCIGRAMA.docx
+++ b/Assets/FALTA/CRUCIGRAMA.docx
@@ -58,83 +58,143 @@
     </w:p>
     <w:p>
       <w:r>
+        <w:rPr>
+          <w:highlight w:val="cyan"/>
+        </w:rPr>
         <w:t xml:space="preserve">*Registrarse Con </w:t>
       </w:r>
       <w:proofErr w:type="spellStart"/>
       <w:r>
+        <w:rPr>
+          <w:highlight w:val="cyan"/>
+        </w:rPr>
         <w:t>Twitter</w:t>
       </w:r>
       <w:proofErr w:type="spellEnd"/>
       <w:r>
+        <w:rPr>
+          <w:highlight w:val="cyan"/>
+        </w:rPr>
         <w:t xml:space="preserve"> (</w:t>
       </w:r>
       <w:proofErr w:type="spellStart"/>
       <w:r>
+        <w:rPr>
+          <w:highlight w:val="cyan"/>
+        </w:rPr>
         <w:t>Android</w:t>
       </w:r>
       <w:proofErr w:type="spellEnd"/>
       <w:r>
+        <w:rPr>
+          <w:highlight w:val="cyan"/>
+        </w:rPr>
         <w:t xml:space="preserve"> e </w:t>
       </w:r>
       <w:proofErr w:type="spellStart"/>
       <w:r>
+        <w:rPr>
+          <w:highlight w:val="cyan"/>
+        </w:rPr>
         <w:t>iOS</w:t>
       </w:r>
       <w:proofErr w:type="spellEnd"/>
       <w:r>
+        <w:rPr>
+          <w:highlight w:val="cyan"/>
+        </w:rPr>
         <w:t>)</w:t>
       </w:r>
     </w:p>
     <w:p>
       <w:r>
+        <w:rPr>
+          <w:highlight w:val="cyan"/>
+        </w:rPr>
         <w:t xml:space="preserve">*Mantener </w:t>
       </w:r>
       <w:proofErr w:type="spellStart"/>
       <w:r>
+        <w:rPr>
+          <w:highlight w:val="cyan"/>
+        </w:rPr>
         <w:t>Logeo</w:t>
       </w:r>
       <w:proofErr w:type="spellEnd"/>
       <w:r>
+        <w:rPr>
+          <w:highlight w:val="cyan"/>
+        </w:rPr>
         <w:t xml:space="preserve"> con </w:t>
       </w:r>
       <w:proofErr w:type="spellStart"/>
       <w:r>
+        <w:rPr>
+          <w:highlight w:val="cyan"/>
+        </w:rPr>
         <w:t>Twitter</w:t>
       </w:r>
       <w:proofErr w:type="spellEnd"/>
       <w:r>
+        <w:rPr>
+          <w:highlight w:val="cyan"/>
+        </w:rPr>
         <w:t xml:space="preserve"> </w:t>
       </w:r>
       <w:r>
+        <w:rPr>
+          <w:highlight w:val="cyan"/>
+        </w:rPr>
         <w:t>(</w:t>
       </w:r>
       <w:proofErr w:type="spellStart"/>
       <w:r>
+        <w:rPr>
+          <w:highlight w:val="cyan"/>
+        </w:rPr>
         <w:t>Android</w:t>
       </w:r>
       <w:proofErr w:type="spellEnd"/>
       <w:r>
+        <w:rPr>
+          <w:highlight w:val="cyan"/>
+        </w:rPr>
         <w:t xml:space="preserve"> e </w:t>
       </w:r>
       <w:proofErr w:type="spellStart"/>
       <w:r>
+        <w:rPr>
+          <w:highlight w:val="cyan"/>
+        </w:rPr>
         <w:t>iOS</w:t>
       </w:r>
       <w:proofErr w:type="spellEnd"/>
       <w:r>
+        <w:rPr>
+          <w:highlight w:val="cyan"/>
+        </w:rPr>
         <w:t>)</w:t>
       </w:r>
     </w:p>
     <w:p>
       <w:r>
+        <w:rPr>
+          <w:highlight w:val="cyan"/>
+        </w:rPr>
         <w:t xml:space="preserve">*Cerrar Sesión  </w:t>
       </w:r>
       <w:proofErr w:type="spellStart"/>
       <w:r>
+        <w:rPr>
+          <w:highlight w:val="cyan"/>
+        </w:rPr>
         <w:t>Twitter</w:t>
       </w:r>
       <w:proofErr w:type="spellEnd"/>
       <w:r>
+        <w:rPr>
+          <w:highlight w:val="cyan"/>
+        </w:rPr>
         <w:t>.</w:t>
       </w:r>
     </w:p>
@@ -150,6 +210,8 @@
       <w:r>
         <w:t xml:space="preserve">  (ya tengo echo el de Facebook pero aún no se bien que se comparte)</w:t>
       </w:r>
+      <w:bookmarkStart w:id="0" w:name="_GoBack"/>
+      <w:bookmarkEnd w:id="0"/>
     </w:p>
     <w:p>
       <w:r>
@@ -177,6 +239,47 @@
         </w:rPr>
         <w:t xml:space="preserve"> Registro</w:t>
       </w:r>
+    </w:p>
+    <w:p>
+      <w:r>
+        <w:t xml:space="preserve">*Servicio de </w:t>
+      </w:r>
+      <w:proofErr w:type="spellStart"/>
+      <w:r>
+        <w:t>Version</w:t>
+      </w:r>
+      <w:proofErr w:type="spellEnd"/>
+      <w:r>
+        <w:t xml:space="preserve"> en el </w:t>
+      </w:r>
+      <w:proofErr w:type="spellStart"/>
+      <w:r>
+        <w:t>Splash</w:t>
+      </w:r>
+      <w:proofErr w:type="spellEnd"/>
+    </w:p>
+    <w:p>
+      <w:pPr>
+        <w:rPr>
+          <w:u w:val="single"/>
+        </w:rPr>
+      </w:pPr>
+      <w:r>
+        <w:t xml:space="preserve">*Diseño de </w:t>
+      </w:r>
+      <w:proofErr w:type="spellStart"/>
+      <w:r>
+        <w:t>Version</w:t>
+      </w:r>
+      <w:proofErr w:type="spellEnd"/>
+      <w:r>
+        <w:t xml:space="preserve"> en el </w:t>
+      </w:r>
+      <w:proofErr w:type="spellStart"/>
+      <w:r>
+        <w:t>Splash</w:t>
+      </w:r>
+      <w:proofErr w:type="spellEnd"/>
     </w:p>
     <w:p>
       <w:r>
@@ -324,6 +427,7 @@
     </w:p>
     <w:p>
       <w:r>
+        <w:lastRenderedPageBreak/>
         <w:t>*</w:t>
       </w:r>
       <w:r>
@@ -488,7 +592,6 @@
           <w:szCs w:val="20"/>
           <w:shd w:val="clear" w:color="auto" w:fill="FFFFFF"/>
         </w:rPr>
-        <w:lastRenderedPageBreak/>
         <w:t>*</w:t>
       </w:r>
       <w:proofErr w:type="spellStart"/>
@@ -609,8 +712,6 @@
           <w:shd w:val="clear" w:color="auto" w:fill="FFFFFF"/>
         </w:rPr>
       </w:pPr>
-      <w:bookmarkStart w:id="0" w:name="_GoBack"/>
-      <w:bookmarkEnd w:id="0"/>
       <w:r>
         <w:rPr>
           <w:rFonts w:ascii="Arial" w:hAnsi="Arial"/>
@@ -1985,7 +2086,7 @@
 </file>
 
 <file path=customXml/itemProps1.xml><?xml version="1.0" encoding="utf-8"?>
-<ds:datastoreItem xmlns:ds="http://schemas.openxmlformats.org/officeDocument/2006/customXml" ds:itemID="{FAFD173D-A464-4597-80EF-D5A18CF9D383}">
+<ds:datastoreItem xmlns:ds="http://schemas.openxmlformats.org/officeDocument/2006/customXml" ds:itemID="{C0E9DF44-16BC-4095-A1E1-74088D1308F8}">
   <ds:schemaRefs>
     <ds:schemaRef ds:uri="http://schemas.openxmlformats.org/officeDocument/2006/bibliography"/>
   </ds:schemaRefs>

</xml_diff>